<commit_message>
Refactor Q-learning implementation and optimize performance
- Removed outdated Q-table files: full_q_table.npy and full_q_table_optimized.npy.
- Updated gen_discount_factor.py to support 8 actions instead of 4.
- Enhanced numpy_to_txt_grid.py to convert Q-table from NumPy format to a human-readable text format, including best action identification.
- Updated q_table.npy with new Q-values and generated corresponding q_table.txt with detailed Q-values and best actions for each position.
- Deleted obsolete update.md documenting previous changes.
- Updated epsilon_performance_optimized.png to reflect new performance metrics.
</commit_message>
<xml_diff>
--- a/hw/hw6/M1354020_HW6.docx
+++ b/hw/hw6/M1354020_HW6.docx
@@ -354,7 +354,7 @@
           <w:szCs w:val="24"/>
           <w:rtl w:val="0"/>
         </w:rPr>
-        <w:t xml:space="preserve">利用隨機生成器為每個格子建立四個方向的 discount factor，數值介於 0～1，精確至小數點後三位。</w:t>
+        <w:t xml:space="preserve">利用隨機生成器為每個格子建立8個方向的 discount factor，數值介於 0～1，精確至小數點後三位。</w:t>
       </w:r>
     </w:p>
     <w:p>
@@ -1534,12 +1534,8 @@
       </w:r>
       <w:r>
         <w:rPr>
-          <w:rFonts w:ascii="Arial Unicode MS" w:cs="Arial Unicode MS" w:eastAsia="Arial Unicode MS" w:hAnsi="Arial Unicode MS"/>
-          <w:sz w:val="24"/>
-          <w:szCs w:val="24"/>
-          <w:rtl w:val="0"/>
-        </w:rPr>
-        <w:t xml:space="preserve">：文字版完整 Q-table</w:t>
+          <w:rtl w:val="0"/>
+        </w:rPr>
       </w:r>
     </w:p>
     <w:p>
@@ -1564,16 +1560,12 @@
           <w:szCs w:val="24"/>
           <w:rtl w:val="0"/>
         </w:rPr>
-        <w:t xml:space="preserve">reward_plot.png</w:t>
-      </w:r>
-      <w:r>
-        <w:rPr>
-          <w:rFonts w:ascii="Arial Unicode MS" w:cs="Arial Unicode MS" w:eastAsia="Arial Unicode MS" w:hAnsi="Arial Unicode MS"/>
-          <w:sz w:val="24"/>
-          <w:szCs w:val="24"/>
-          <w:rtl w:val="0"/>
-        </w:rPr>
-        <w:t xml:space="preserve">：reward 收斂曲線</w:t>
+        <w:t xml:space="preserve">q_table.npy</w:t>
+      </w:r>
+      <w:r>
+        <w:rPr>
+          <w:rtl w:val="0"/>
+        </w:rPr>
       </w:r>
     </w:p>
     <w:p>
@@ -1598,26 +1590,79 @@
           <w:szCs w:val="24"/>
           <w:rtl w:val="0"/>
         </w:rPr>
-        <w:t xml:space="preserve">q_table_optimized.npy</w:t>
-      </w:r>
-      <w:r>
-        <w:rPr>
-          <w:rFonts w:ascii="SimSun" w:cs="SimSun" w:eastAsia="SimSun" w:hAnsi="SimSun"/>
-          <w:sz w:val="24"/>
-          <w:szCs w:val="24"/>
-          <w:rtl w:val="0"/>
-        </w:rPr>
-        <w:t xml:space="preserve"> 與 </w:t>
-      </w:r>
-      <w:r>
-        <w:rPr>
-          <w:rFonts w:ascii="Roboto" w:cs="Roboto" w:eastAsia="Roboto" w:hAnsi="Roboto"/>
-          <w:color w:val="188038"/>
-          <w:sz w:val="24"/>
-          <w:szCs w:val="24"/>
-          <w:rtl w:val="0"/>
-        </w:rPr>
-        <w:t xml:space="preserve">full_q_table_optimized.npy</w:t>
+        <w:t xml:space="preserve">discount_factor.csv</w:t>
+      </w:r>
+    </w:p>
+    <w:p>
+      <w:pPr>
+        <w:keepNext w:val="0"/>
+        <w:keepLines w:val="0"/>
+        <w:spacing w:after="80" w:lineRule="auto"/>
+        <w:rPr>
+          <w:rFonts w:ascii="Roboto" w:cs="Roboto" w:eastAsia="Roboto" w:hAnsi="Roboto"/>
+          <w:sz w:val="24"/>
+          <w:szCs w:val="24"/>
+        </w:rPr>
+      </w:pPr>
+      <w:r>
+        <w:rPr>
+          <w:rFonts w:ascii="SimSun" w:cs="SimSun" w:eastAsia="SimSun" w:hAnsi="SimSun"/>
+          <w:sz w:val="24"/>
+          <w:szCs w:val="24"/>
+          <w:rtl w:val="0"/>
+        </w:rPr>
+        <w:t xml:space="preserve">(6)紀錄 ε (epsilon ) 變化</w:t>
+      </w:r>
+    </w:p>
+    <w:p>
+      <w:pPr>
+        <w:keepNext w:val="0"/>
+        <w:keepLines w:val="0"/>
+        <w:spacing w:after="80" w:lineRule="auto"/>
+        <w:rPr>
+          <w:rFonts w:ascii="Roboto" w:cs="Roboto" w:eastAsia="Roboto" w:hAnsi="Roboto"/>
+          <w:sz w:val="24"/>
+          <w:szCs w:val="24"/>
+        </w:rPr>
+      </w:pPr>
+      <w:r>
+        <w:rPr>
+          <w:rFonts w:ascii="Roboto" w:cs="Roboto" w:eastAsia="Roboto" w:hAnsi="Roboto"/>
+          <w:sz w:val="24"/>
+          <w:szCs w:val="24"/>
+        </w:rPr>
+        <w:drawing>
+          <wp:inline distB="114300" distT="114300" distL="114300" distR="114300">
+            <wp:extent cx="5731200" cy="3441700"/>
+            <wp:effectExtent b="0" l="0" r="0" t="0"/>
+            <wp:docPr id="1" name="image1.png"/>
+            <a:graphic>
+              <a:graphicData uri="http://schemas.openxmlformats.org/drawingml/2006/picture">
+                <pic:pic>
+                  <pic:nvPicPr>
+                    <pic:cNvPr id="0" name="image1.png"/>
+                    <pic:cNvPicPr preferRelativeResize="0"/>
+                  </pic:nvPicPr>
+                  <pic:blipFill>
+                    <a:blip r:embed="rId6"/>
+                    <a:srcRect b="0" l="0" r="0" t="0"/>
+                    <a:stretch>
+                      <a:fillRect/>
+                    </a:stretch>
+                  </pic:blipFill>
+                  <pic:spPr>
+                    <a:xfrm>
+                      <a:off x="0" y="0"/>
+                      <a:ext cx="5731200" cy="3441700"/>
+                    </a:xfrm>
+                    <a:prstGeom prst="rect"/>
+                    <a:ln/>
+                  </pic:spPr>
+                </pic:pic>
+              </a:graphicData>
+            </a:graphic>
+          </wp:inline>
+        </w:drawing>
       </w:r>
       <w:r>
         <w:rPr>

</xml_diff>